<commit_message>
New trigger classes for reaching a destination or for power ups
</commit_message>
<xml_diff>
--- a/CSC8503.docx
+++ b/CSC8503.docx
@@ -1,6 +1,6 @@
 
 <file path=word/document.xml><?xml version="1.0" encoding="utf-8"?>
-<w:document xmlns:wpc="http://schemas.microsoft.com/office/word/2010/wordprocessingCanvas" xmlns:cx="http://schemas.microsoft.com/office/drawing/2014/chartex" xmlns:cx1="http://schemas.microsoft.com/office/drawing/2015/9/8/chartex" xmlns:cx2="http://schemas.microsoft.com/office/drawing/2015/10/21/chartex" xmlns:cx3="http://schemas.microsoft.com/office/drawing/2016/5/9/chartex" xmlns:cx4="http://schemas.microsoft.com/office/drawing/2016/5/10/chartex" xmlns:cx5="http://schemas.microsoft.com/office/drawing/2016/5/11/chartex" xmlns:cx6="http://schemas.microsoft.com/office/drawing/2016/5/12/chartex" xmlns:cx7="http://schemas.microsoft.com/office/drawing/2016/5/13/chartex" xmlns:cx8="http://schemas.microsoft.com/office/drawing/2016/5/14/chartex" xmlns:mc="http://schemas.openxmlformats.org/markup-compatibility/2006" xmlns:aink="http://schemas.microsoft.com/office/drawing/2016/ink" xmlns:am3d="http://schemas.microsoft.com/office/drawing/2017/model3d" xmlns:o="urn:schemas-microsoft-com:office:office" xmlns:r="http://schemas.openxmlformats.org/officeDocument/2006/relationships" xmlns:m="http://schemas.openxmlformats.org/officeDocument/2006/math" xmlns:v="urn:schemas-microsoft-com:vml" xmlns:wp14="http://schemas.microsoft.com/office/word/2010/wordprocessingDrawing" xmlns:wp="http://schemas.openxmlformats.org/drawingml/2006/wordprocessingDrawing" xmlns:w10="urn:schemas-microsoft-com:office:word" xmlns:w="http://schemas.openxmlformats.org/wordprocessingml/2006/main" xmlns:w14="http://schemas.microsoft.com/office/word/2010/wordml" xmlns:w15="http://schemas.microsoft.com/office/word/2012/wordml" xmlns:w16cex="http://schemas.microsoft.com/office/word/2018/wordml/cex" xmlns:w16cid="http://schemas.microsoft.com/office/word/2016/wordml/cid" xmlns:w16="http://schemas.microsoft.com/office/word/2018/wordml" xmlns:w16sdtdh="http://schemas.microsoft.com/office/word/2020/wordml/sdtdatahash" xmlns:w16se="http://schemas.microsoft.com/office/word/2015/wordml/symex" xmlns:wpg="http://schemas.microsoft.com/office/word/2010/wordprocessingGroup" xmlns:wpi="http://schemas.microsoft.com/office/word/2010/wordprocessingInk" xmlns:wne="http://schemas.microsoft.com/office/word/2006/wordml" xmlns:wps="http://schemas.microsoft.com/office/word/2010/wordprocessingShape" mc:Ignorable="w14 w15 w16se w16cid w16 w16cex w16sdtdh wp14">
+<w:document xmlns:wpc="http://schemas.microsoft.com/office/word/2010/wordprocessingCanvas" xmlns:cx="http://schemas.microsoft.com/office/drawing/2014/chartex" xmlns:cx1="http://schemas.microsoft.com/office/drawing/2015/9/8/chartex" xmlns:cx2="http://schemas.microsoft.com/office/drawing/2015/10/21/chartex" xmlns:cx3="http://schemas.microsoft.com/office/drawing/2016/5/9/chartex" xmlns:cx4="http://schemas.microsoft.com/office/drawing/2016/5/10/chartex" xmlns:cx5="http://schemas.microsoft.com/office/drawing/2016/5/11/chartex" xmlns:cx6="http://schemas.microsoft.com/office/drawing/2016/5/12/chartex" xmlns:cx7="http://schemas.microsoft.com/office/drawing/2016/5/13/chartex" xmlns:cx8="http://schemas.microsoft.com/office/drawing/2016/5/14/chartex" xmlns:mc="http://schemas.openxmlformats.org/markup-compatibility/2006" xmlns:aink="http://schemas.microsoft.com/office/drawing/2016/ink" xmlns:am3d="http://schemas.microsoft.com/office/drawing/2017/model3d" xmlns:o="urn:schemas-microsoft-com:office:office" xmlns:r="http://schemas.openxmlformats.org/officeDocument/2006/relationships" xmlns:m="http://schemas.openxmlformats.org/officeDocument/2006/math" xmlns:v="urn:schemas-microsoft-com:vml" xmlns:wp14="http://schemas.microsoft.com/office/word/2010/wordprocessingDrawing" xmlns:wp="http://schemas.openxmlformats.org/drawingml/2006/wordprocessingDrawing" xmlns:w10="urn:schemas-microsoft-com:office:word" xmlns:w="http://schemas.openxmlformats.org/wordprocessingml/2006/main" xmlns:w14="http://schemas.microsoft.com/office/word/2010/wordml" xmlns:w15="http://schemas.microsoft.com/office/word/2012/wordml" xmlns:w16cex="http://schemas.microsoft.com/office/word/2018/wordml/cex" xmlns:w16cid="http://schemas.microsoft.com/office/word/2016/wordml/cid" xmlns:w16="http://schemas.microsoft.com/office/word/2018/wordml" xmlns:w16se="http://schemas.microsoft.com/office/word/2015/wordml/symex" xmlns:wpg="http://schemas.microsoft.com/office/word/2010/wordprocessingGroup" xmlns:wpi="http://schemas.microsoft.com/office/word/2010/wordprocessingInk" xmlns:wne="http://schemas.microsoft.com/office/word/2006/wordml" xmlns:wps="http://schemas.microsoft.com/office/word/2010/wordprocessingShape" mc:Ignorable="w14 w15 w16se w16cid w16 w16cex wp14">
   <w:body>
     <w:p>
       <w:pPr>
@@ -110,6 +110,24 @@
     </w:p>
     <w:p>
       <w:pPr>
+        <w:ind w:left="720"/>
+      </w:pPr>
+      <w:r>
+        <w:rPr>
+          <w:b/>
+          <w:bCs/>
+        </w:rPr>
+        <w:tab/>
+      </w:r>
+      <w:r>
+        <w:t>E –</w:t>
+      </w:r>
+      <w:r>
+        <w:t xml:space="preserve"> Break away from rope (if attached)</w:t>
+      </w:r>
+    </w:p>
+    <w:p>
+      <w:pPr>
         <w:ind w:left="1440"/>
       </w:pPr>
       <w:r>
@@ -129,10 +147,7 @@
         <w:ind w:left="1440"/>
       </w:pPr>
       <w:r>
-        <w:t xml:space="preserve">L – </w:t>
-      </w:r>
-      <w:r>
-        <w:t>Decrease constraint iterations</w:t>
+        <w:t>L – Decrease constraint iterations</w:t>
       </w:r>
     </w:p>
     <w:p>
@@ -257,16 +272,7 @@
       </w:r>
       <w:r>
         <w:tab/>
-        <w:t xml:space="preserve">LEFT – Add torque </w:t>
-      </w:r>
-      <w:r>
-        <w:t xml:space="preserve">along </w:t>
-      </w:r>
-      <w:r>
-        <w:t>-x</w:t>
-      </w:r>
-      <w:r>
-        <w:t xml:space="preserve"> axis</w:t>
+        <w:t>LEFT – Add torque along -x axis</w:t>
       </w:r>
     </w:p>
     <w:p>
@@ -274,16 +280,7 @@
         <w:ind w:left="2160"/>
       </w:pPr>
       <w:r>
-        <w:t xml:space="preserve">RIGHT – </w:t>
-      </w:r>
-      <w:r>
-        <w:t xml:space="preserve">Add torque along </w:t>
-      </w:r>
-      <w:r>
-        <w:t>x</w:t>
-      </w:r>
-      <w:r>
-        <w:t xml:space="preserve"> axis</w:t>
+        <w:t>RIGHT – Add torque along x axis</w:t>
       </w:r>
     </w:p>
     <w:p>
@@ -291,19 +288,21 @@
         <w:ind w:left="2160"/>
       </w:pPr>
       <w:r>
-        <w:t xml:space="preserve">UP – </w:t>
-      </w:r>
-      <w:r>
-        <w:t xml:space="preserve">Add </w:t>
-      </w:r>
-      <w:r>
-        <w:t>force</w:t>
+        <w:t>UP – Add force along -z axis</w:t>
+      </w:r>
+    </w:p>
+    <w:p>
+      <w:pPr>
+        <w:ind w:left="2160"/>
+      </w:pPr>
+      <w:r>
+        <w:t>DOWN –</w:t>
       </w:r>
       <w:r>
         <w:t xml:space="preserve"> </w:t>
       </w:r>
       <w:r>
-        <w:t>along -z axis</w:t>
+        <w:t>Add force along z axis</w:t>
       </w:r>
     </w:p>
     <w:p>
@@ -311,19 +310,13 @@
         <w:ind w:left="2160"/>
       </w:pPr>
       <w:r>
-        <w:t>DOWN –</w:t>
+        <w:t>5 –</w:t>
       </w:r>
       <w:r>
         <w:t xml:space="preserve"> </w:t>
       </w:r>
       <w:r>
-        <w:t xml:space="preserve">Add </w:t>
-      </w:r>
-      <w:r>
-        <w:t>force</w:t>
-      </w:r>
-      <w:r>
-        <w:t xml:space="preserve"> along z axis</w:t>
+        <w:t>Add force along -y axis</w:t>
       </w:r>
     </w:p>
     <w:p>
@@ -331,19 +324,7 @@
         <w:ind w:left="2160"/>
       </w:pPr>
       <w:r>
-        <w:t>5 –</w:t>
-      </w:r>
-      <w:r>
-        <w:t xml:space="preserve"> </w:t>
-      </w:r>
-      <w:r>
-        <w:t xml:space="preserve">Add force along </w:t>
-      </w:r>
-      <w:r>
-        <w:t>-y</w:t>
-      </w:r>
-      <w:r>
-        <w:t xml:space="preserve"> axis</w:t>
+        <w:t>7 – Add torque along y axis</w:t>
       </w:r>
     </w:p>
     <w:p>
@@ -351,33 +332,7 @@
         <w:ind w:left="2160"/>
       </w:pPr>
       <w:r>
-        <w:t xml:space="preserve">7 – </w:t>
-      </w:r>
-      <w:r>
-        <w:t xml:space="preserve">Add torque along </w:t>
-      </w:r>
-      <w:r>
-        <w:t>y</w:t>
-      </w:r>
-      <w:r>
-        <w:t xml:space="preserve"> axis</w:t>
-      </w:r>
-    </w:p>
-    <w:p>
-      <w:pPr>
-        <w:ind w:left="2160"/>
-      </w:pPr>
-      <w:r>
-        <w:t xml:space="preserve">8 – </w:t>
-      </w:r>
-      <w:r>
-        <w:t xml:space="preserve">Add torque along </w:t>
-      </w:r>
-      <w:r>
-        <w:t>-y</w:t>
-      </w:r>
-      <w:r>
-        <w:t xml:space="preserve"> axis</w:t>
+        <w:t>8 – Add torque along -y axis</w:t>
       </w:r>
     </w:p>
     <w:p/>
@@ -394,6 +349,7 @@
           <w:b/>
           <w:bCs/>
         </w:rPr>
+        <w:lastRenderedPageBreak/>
         <w:t>NOTES: In either level, any player moveable object is displayed in a lightish green colour</w:t>
       </w:r>
     </w:p>
@@ -408,7 +364,7 @@
 </file>
 
 <file path=word/styles.xml><?xml version="1.0" encoding="utf-8"?>
-<w:styles xmlns:mc="http://schemas.openxmlformats.org/markup-compatibility/2006" xmlns:r="http://schemas.openxmlformats.org/officeDocument/2006/relationships" xmlns:w="http://schemas.openxmlformats.org/wordprocessingml/2006/main" xmlns:w14="http://schemas.microsoft.com/office/word/2010/wordml" xmlns:w15="http://schemas.microsoft.com/office/word/2012/wordml" xmlns:w16cex="http://schemas.microsoft.com/office/word/2018/wordml/cex" xmlns:w16cid="http://schemas.microsoft.com/office/word/2016/wordml/cid" xmlns:w16="http://schemas.microsoft.com/office/word/2018/wordml" xmlns:w16sdtdh="http://schemas.microsoft.com/office/word/2020/wordml/sdtdatahash" xmlns:w16se="http://schemas.microsoft.com/office/word/2015/wordml/symex" mc:Ignorable="w14 w15 w16se w16cid w16 w16cex w16sdtdh">
+<w:styles xmlns:mc="http://schemas.openxmlformats.org/markup-compatibility/2006" xmlns:r="http://schemas.openxmlformats.org/officeDocument/2006/relationships" xmlns:w="http://schemas.openxmlformats.org/wordprocessingml/2006/main" xmlns:w14="http://schemas.microsoft.com/office/word/2010/wordml" xmlns:w15="http://schemas.microsoft.com/office/word/2012/wordml" xmlns:w16cex="http://schemas.microsoft.com/office/word/2018/wordml/cex" xmlns:w16cid="http://schemas.microsoft.com/office/word/2016/wordml/cid" xmlns:w16="http://schemas.microsoft.com/office/word/2018/wordml" xmlns:w16se="http://schemas.microsoft.com/office/word/2015/wordml/symex" mc:Ignorable="w14 w15 w16se w16cid w16 w16cex">
   <w:docDefaults>
     <w:rPrDefault>
       <w:rPr>

</xml_diff>

<commit_message>
Moved map coords to fit pathfinding route and editing state machines
</commit_message>
<xml_diff>
--- a/CSC8503.docx
+++ b/CSC8503.docx
@@ -24,7 +24,30 @@
         <w:t>CSC8503 – Advanced Games Tech</w:t>
       </w:r>
     </w:p>
-    <w:p/>
+    <w:p>
+      <w:pPr>
+        <w:jc w:val="center"/>
+        <w:rPr>
+          <w:b/>
+          <w:bCs/>
+          <w:color w:val="FF0000"/>
+          <w:sz w:val="24"/>
+          <w:szCs w:val="24"/>
+          <w:u w:val="single"/>
+        </w:rPr>
+      </w:pPr>
+      <w:r>
+        <w:rPr>
+          <w:b/>
+          <w:bCs/>
+          <w:color w:val="FF0000"/>
+          <w:sz w:val="24"/>
+          <w:szCs w:val="24"/>
+          <w:u w:val="single"/>
+        </w:rPr>
+        <w:t>Make sure Visual Studio mode is set to x64 and not Win32</w:t>
+      </w:r>
+    </w:p>
     <w:p>
       <w:pPr>
         <w:rPr>

</xml_diff>

<commit_message>
Minor changes and pause menu fix
</commit_message>
<xml_diff>
--- a/CSC8503.docx
+++ b/CSC8503.docx
@@ -245,12 +245,6 @@
       <w:r>
         <w:t xml:space="preserve"> Pause</w:t>
       </w:r>
-      <w:r>
-        <w:t xml:space="preserve"> / </w:t>
-      </w:r>
-      <w:r>
-        <w:t>unpause</w:t>
-      </w:r>
     </w:p>
     <w:p>
       <w:pPr>
@@ -266,10 +260,10 @@
         <w:t xml:space="preserve"> </w:t>
       </w:r>
       <w:r>
-        <w:t>Enable DEBUG</w:t>
-      </w:r>
-      <w:r>
-        <w:t xml:space="preserve"> for level 2</w:t>
+        <w:t>U</w:t>
+      </w:r>
+      <w:r>
+        <w:t>npause</w:t>
       </w:r>
     </w:p>
     <w:p>

</xml_diff>

<commit_message>
Added vertical keys and fixed AI wandering bug
</commit_message>
<xml_diff>
--- a/CSC8503.docx
+++ b/CSC8503.docx
@@ -128,7 +128,21 @@
           <w:b/>
           <w:bCs/>
         </w:rPr>
-        <w:t>Level 1 &amp; 2:</w:t>
+        <w:t>Level 1 &amp; 2</w:t>
+      </w:r>
+      <w:r>
+        <w:rPr>
+          <w:b/>
+          <w:bCs/>
+        </w:rPr>
+        <w:t xml:space="preserve"> &amp; Test Level</w:t>
+      </w:r>
+      <w:r>
+        <w:rPr>
+          <w:b/>
+          <w:bCs/>
+        </w:rPr>
+        <w:t>:</w:t>
       </w:r>
     </w:p>
     <w:p>
@@ -260,10 +274,7 @@
         <w:t xml:space="preserve"> </w:t>
       </w:r>
       <w:r>
-        <w:t>U</w:t>
-      </w:r>
-      <w:r>
-        <w:t>npause</w:t>
+        <w:t>Unpause</w:t>
       </w:r>
     </w:p>
     <w:p>
@@ -362,6 +373,51 @@
         <w:ind w:left="2160"/>
       </w:pPr>
       <w:r>
+        <w:t>SPACE</w:t>
+      </w:r>
+      <w:r>
+        <w:t xml:space="preserve"> – Add force along </w:t>
+      </w:r>
+      <w:r>
+        <w:t>y</w:t>
+      </w:r>
+      <w:r>
+        <w:t xml:space="preserve"> axis</w:t>
+      </w:r>
+    </w:p>
+    <w:p>
+      <w:pPr>
+        <w:ind w:left="2160"/>
+      </w:pPr>
+      <w:r>
+        <w:t>LEFT SHIFT</w:t>
+      </w:r>
+      <w:r>
+        <w:t xml:space="preserve"> –</w:t>
+      </w:r>
+      <w:r>
+        <w:t xml:space="preserve"> </w:t>
+      </w:r>
+      <w:r>
+        <w:t xml:space="preserve">Add force along </w:t>
+      </w:r>
+      <w:r>
+        <w:t>-y</w:t>
+      </w:r>
+      <w:r>
+        <w:t xml:space="preserve"> axis</w:t>
+      </w:r>
+    </w:p>
+    <w:p>
+      <w:pPr>
+        <w:ind w:left="2160"/>
+      </w:pPr>
+    </w:p>
+    <w:p>
+      <w:pPr>
+        <w:ind w:left="2160"/>
+      </w:pPr>
+      <w:r>
         <w:t>5 –</w:t>
       </w:r>
       <w:r>
@@ -376,6 +432,7 @@
         <w:ind w:left="2160"/>
       </w:pPr>
       <w:r>
+        <w:lastRenderedPageBreak/>
         <w:t>7 – Add torque along y axis</w:t>
       </w:r>
     </w:p>
@@ -403,6 +460,101 @@
         </w:rPr>
         <w:t>NOTES: In either level, any player moveable object is displayed in a lightish green colour</w:t>
       </w:r>
+    </w:p>
+    <w:p>
+      <w:pPr>
+        <w:rPr>
+          <w:b/>
+          <w:bCs/>
+        </w:rPr>
+      </w:pPr>
+      <w:r>
+        <w:rPr>
+          <w:b/>
+          <w:bCs/>
+        </w:rPr>
+        <w:t xml:space="preserve">Checkpoints area low red bar </w:t>
+      </w:r>
+      <w:r>
+        <w:rPr>
+          <w:b/>
+          <w:bCs/>
+        </w:rPr>
+        <w:t>and</w:t>
+      </w:r>
+      <w:r>
+        <w:rPr>
+          <w:b/>
+          <w:bCs/>
+        </w:rPr>
+        <w:t xml:space="preserve"> don’t collide with </w:t>
+      </w:r>
+      <w:r>
+        <w:rPr>
+          <w:b/>
+          <w:bCs/>
+        </w:rPr>
+        <w:t>objects</w:t>
+      </w:r>
+    </w:p>
+    <w:p>
+      <w:pPr>
+        <w:rPr>
+          <w:b/>
+          <w:bCs/>
+        </w:rPr>
+      </w:pPr>
+      <w:r>
+        <w:rPr>
+          <w:b/>
+          <w:bCs/>
+        </w:rPr>
+        <w:t xml:space="preserve">In final </w:t>
+      </w:r>
+      <w:r>
+        <w:rPr>
+          <w:b/>
+          <w:bCs/>
+        </w:rPr>
+        <w:t>column</w:t>
+      </w:r>
+      <w:r>
+        <w:rPr>
+          <w:b/>
+          <w:bCs/>
+        </w:rPr>
+        <w:t xml:space="preserve"> of level 1</w:t>
+      </w:r>
+      <w:r>
+        <w:rPr>
+          <w:b/>
+          <w:bCs/>
+        </w:rPr>
+        <w:t>,</w:t>
+      </w:r>
+      <w:r>
+        <w:rPr>
+          <w:b/>
+          <w:bCs/>
+        </w:rPr>
+        <w:t xml:space="preserve"> the 2 different coloured floors are ice and slime</w:t>
+      </w:r>
+    </w:p>
+    <w:p>
+      <w:pPr>
+        <w:rPr>
+          <w:b/>
+          <w:bCs/>
+        </w:rPr>
+      </w:pPr>
+    </w:p>
+    <w:p>
+      <w:pPr>
+        <w:rPr>
+          <w:b/>
+          <w:bCs/>
+        </w:rPr>
+      </w:pPr>
     </w:p>
     <w:p>
       <w:pPr>

</xml_diff>